<commit_message>
[docs] "Sprint 2 docs"
</commit_message>
<xml_diff>
--- a/docs/Sprints/Sprint_2/SPRINT PLANNING (W2).docx
+++ b/docs/Sprints/Sprint_2/SPRINT PLANNING (W2).docx
@@ -66,34 +66,14 @@
                 <w:color w:val="156082" w:themeColor="accent1"/>
               </w:rPr>
             </w:pPr>
-            <w:proofErr w:type="spellStart"/>
             <w:r>
               <w:rPr>
                 <w:b/>
                 <w:bCs/>
                 <w:color w:val="156082" w:themeColor="accent1"/>
               </w:rPr>
-              <w:t>CityScape</w:t>
+              <w:t>CityScape Rentals</w:t>
             </w:r>
-            <w:proofErr w:type="spellEnd"/>
-            <w:r>
-              <w:rPr>
-                <w:b/>
-                <w:bCs/>
-                <w:color w:val="156082" w:themeColor="accent1"/>
-              </w:rPr>
-              <w:t xml:space="preserve"> </w:t>
-            </w:r>
-            <w:proofErr w:type="spellStart"/>
-            <w:r>
-              <w:rPr>
-                <w:b/>
-                <w:bCs/>
-                <w:color w:val="156082" w:themeColor="accent1"/>
-              </w:rPr>
-              <w:t>Rentals</w:t>
-            </w:r>
-            <w:proofErr w:type="spellEnd"/>
           </w:p>
         </w:tc>
         <w:tc>
@@ -1014,6 +994,13 @@
         </w:rPr>
         <w:t xml:space="preserve">: </w:t>
       </w:r>
+      <w:r>
+        <w:rPr>
+          <w:color w:val="156082" w:themeColor="accent1"/>
+          <w:lang w:val="es-ES"/>
+        </w:rPr>
+        <w:t xml:space="preserve">7 h + 2h  </w:t>
+      </w:r>
     </w:p>
     <w:p>
       <w:pPr>
@@ -1213,6 +1200,13 @@
         </w:rPr>
         <w:t xml:space="preserve">: </w:t>
       </w:r>
+      <w:r>
+        <w:rPr>
+          <w:color w:val="156082" w:themeColor="accent1"/>
+          <w:lang w:val="es-ES"/>
+        </w:rPr>
+        <w:t>3 h 15 mint</w:t>
+      </w:r>
     </w:p>
     <w:p>
       <w:pPr>
@@ -1382,6 +1376,13 @@
         </w:rPr>
         <w:t xml:space="preserve">: </w:t>
       </w:r>
+      <w:r>
+        <w:rPr>
+          <w:color w:val="156082" w:themeColor="accent1"/>
+          <w:lang w:val="es-ES"/>
+        </w:rPr>
+        <w:t>6 h 18 mint</w:t>
+      </w:r>
     </w:p>
     <w:p>
       <w:pPr>
@@ -1521,6 +1522,13 @@
         </w:rPr>
         <w:t xml:space="preserve">: </w:t>
       </w:r>
+      <w:r>
+        <w:rPr>
+          <w:color w:val="156082" w:themeColor="accent1"/>
+          <w:lang w:val="es-ES"/>
+        </w:rPr>
+        <w:t>1h y 34 mint</w:t>
+      </w:r>
     </w:p>
     <w:p>
       <w:pPr>
@@ -1674,6 +1682,13 @@
         </w:rPr>
         <w:t xml:space="preserve">: </w:t>
       </w:r>
+      <w:r>
+        <w:rPr>
+          <w:color w:val="156082" w:themeColor="accent1"/>
+          <w:lang w:val="es-ES"/>
+        </w:rPr>
+        <w:t>2h 32 mint</w:t>
+      </w:r>
     </w:p>
     <w:p>
       <w:pPr>
@@ -1813,6 +1828,13 @@
         </w:rPr>
         <w:t xml:space="preserve">: </w:t>
       </w:r>
+      <w:r>
+        <w:rPr>
+          <w:color w:val="156082" w:themeColor="accent1"/>
+          <w:lang w:val="es-ES"/>
+        </w:rPr>
+        <w:t>30 mint</w:t>
+      </w:r>
     </w:p>
     <w:p>
       <w:pPr>
@@ -2005,17 +2027,8 @@
           <w:color w:val="156082" w:themeColor="accent1"/>
           <w:lang w:val="es-ES"/>
         </w:rPr>
-        <w:t xml:space="preserve">: </w:t>
-      </w:r>
-      <w:proofErr w:type="spellStart"/>
-      <w:r>
-        <w:rPr>
-          <w:color w:val="156082" w:themeColor="accent1"/>
-          <w:lang w:val="es-ES"/>
-        </w:rPr>
-        <w:t>Clockify</w:t>
-      </w:r>
-      <w:proofErr w:type="spellEnd"/>
+        <w:t>: Clockify</w:t>
+      </w:r>
     </w:p>
     <w:p>
       <w:pPr>
@@ -2070,17 +2083,8 @@
           <w:color w:val="156082" w:themeColor="accent1"/>
           <w:lang w:val="es-ES"/>
         </w:rPr>
-        <w:t xml:space="preserve">: VS </w:t>
-      </w:r>
-      <w:proofErr w:type="spellStart"/>
-      <w:r>
-        <w:rPr>
-          <w:color w:val="156082" w:themeColor="accent1"/>
-          <w:lang w:val="es-ES"/>
-        </w:rPr>
-        <w:t>Code</w:t>
-      </w:r>
-      <w:proofErr w:type="spellEnd"/>
+        <w:t>: VS Code</w:t>
+      </w:r>
     </w:p>
     <w:p>
       <w:pPr>
@@ -4010,6 +4014,7 @@
   <w:style w:type="character" w:default="1" w:styleId="Fuentedeprrafopredeter">
     <w:name w:val="Default Paragraph Font"/>
     <w:uiPriority w:val="1"/>
+    <w:semiHidden/>
     <w:unhideWhenUsed/>
   </w:style>
   <w:style w:type="table" w:default="1" w:styleId="Tablanormal">

</xml_diff>